<commit_message>
Tested knitting of each .rmd file to check for all content; looks good
</commit_message>
<xml_diff>
--- a/content/2_a_v_Global_Carbon_Modeling/Global_Carbon_Modeling.docx
+++ b/content/2_a_v_Global_Carbon_Modeling/Global_Carbon_Modeling.docx
@@ -94,7 +94,7 @@
               <a:graphicData uri="http://schemas.openxmlformats.org/drawingml/2006/picture">
                 <pic:pic>
                   <pic:nvPicPr>
-                    <pic:cNvPr descr="C:\Users\Casey\Desktop\NREM%20691\SOC-Hub\content\images_blog_1\Figure1.png" id="0" name="Picture"/>
+                    <pic:cNvPr descr="images_blog_1\Figure1.png" id="0" name="Picture"/>
                     <pic:cNvPicPr>
                       <a:picLocks noChangeArrowheads="1" noChangeAspect="1"/>
                     </pic:cNvPicPr>
@@ -222,7 +222,7 @@
               <a:graphicData uri="http://schemas.openxmlformats.org/drawingml/2006/picture">
                 <pic:pic>
                   <pic:nvPicPr>
-                    <pic:cNvPr descr="C:\Users\Casey\Desktop\NREM%20691\SOC-Hub\content\images_blog_1\Table1.png" id="0" name="Picture"/>
+                    <pic:cNvPr descr="images_blog_1\Table1.png" id="0" name="Picture"/>
                     <pic:cNvPicPr>
                       <a:picLocks noChangeArrowheads="1" noChangeAspect="1"/>
                     </pic:cNvPicPr>
@@ -285,7 +285,7 @@
               <a:graphicData uri="http://schemas.openxmlformats.org/drawingml/2006/picture">
                 <pic:pic>
                   <pic:nvPicPr>
-                    <pic:cNvPr descr="C:\Users\Casey\Desktop\NREM%20691\SOC-Hub\content\images_blog_1\Figure2.png" id="0" name="Picture"/>
+                    <pic:cNvPr descr="images_blog_1\Figure2.png" id="0" name="Picture"/>
                     <pic:cNvPicPr>
                       <a:picLocks noChangeArrowheads="1" noChangeAspect="1"/>
                     </pic:cNvPicPr>
@@ -490,7 +490,7 @@
               <a:graphicData uri="http://schemas.openxmlformats.org/drawingml/2006/picture">
                 <pic:pic>
                   <pic:nvPicPr>
-                    <pic:cNvPr descr="C:\Users\Casey\Desktop\NREM%20691\SOC-Hub\content\images_blog_1\Figure3.png" id="0" name="Picture"/>
+                    <pic:cNvPr descr="images_blog_1\Figure3.png" id="0" name="Picture"/>
                     <pic:cNvPicPr>
                       <a:picLocks noChangeArrowheads="1" noChangeAspect="1"/>
                     </pic:cNvPicPr>
@@ -577,7 +577,7 @@
               <a:graphicData uri="http://schemas.openxmlformats.org/drawingml/2006/picture">
                 <pic:pic>
                   <pic:nvPicPr>
-                    <pic:cNvPr descr="C:\Users\Casey\Desktop\NREM%20691\SOC-Hub\content\images_blog_1\Figure4.png" id="0" name="Picture"/>
+                    <pic:cNvPr descr="images_blog_1\Figure4.png" id="0" name="Picture"/>
                     <pic:cNvPicPr>
                       <a:picLocks noChangeArrowheads="1" noChangeAspect="1"/>
                     </pic:cNvPicPr>
@@ -732,7 +732,7 @@
               <a:graphicData uri="http://schemas.openxmlformats.org/drawingml/2006/picture">
                 <pic:pic>
                   <pic:nvPicPr>
-                    <pic:cNvPr descr="C:\Users\Casey\Desktop\NREM%20691\SOC-Hub\content\images_blog_1\Figure5.png" id="0" name="Picture"/>
+                    <pic:cNvPr descr="images_blog_1\Figure5.png" id="0" name="Picture"/>
                     <pic:cNvPicPr>
                       <a:picLocks noChangeArrowheads="1" noChangeAspect="1"/>
                     </pic:cNvPicPr>
@@ -795,7 +795,7 @@
               <a:graphicData uri="http://schemas.openxmlformats.org/drawingml/2006/picture">
                 <pic:pic>
                   <pic:nvPicPr>
-                    <pic:cNvPr descr="C:\Users\Casey\Desktop\NREM%20691\SOC-Hub\content\images_blog_1\Figure6.png" id="0" name="Picture"/>
+                    <pic:cNvPr descr="images_blog_1\Figure6.png" id="0" name="Picture"/>
                     <pic:cNvPicPr>
                       <a:picLocks noChangeArrowheads="1" noChangeAspect="1"/>
                     </pic:cNvPicPr>
@@ -930,7 +930,7 @@
               <a:graphicData uri="http://schemas.openxmlformats.org/drawingml/2006/picture">
                 <pic:pic>
                   <pic:nvPicPr>
-                    <pic:cNvPr descr="C:\Users\Casey\Desktop\NREM%20691\SOC-Hub\content\images_blog_1\Figure7.png" id="0" name="Picture"/>
+                    <pic:cNvPr descr="images_blog_1\Figure7.png" id="0" name="Picture"/>
                     <pic:cNvPicPr>
                       <a:picLocks noChangeArrowheads="1" noChangeAspect="1"/>
                     </pic:cNvPicPr>
@@ -1128,7 +1128,7 @@
               <a:graphicData uri="http://schemas.openxmlformats.org/drawingml/2006/picture">
                 <pic:pic>
                   <pic:nvPicPr>
-                    <pic:cNvPr descr="C:\Users\Casey\Desktop\NREM%20691\SOC-Hub\content\images_blog_1\Figure8.png" id="0" name="Picture"/>
+                    <pic:cNvPr descr="images_blog_1\Figure8.png" id="0" name="Picture"/>
                     <pic:cNvPicPr>
                       <a:picLocks noChangeArrowheads="1" noChangeAspect="1"/>
                     </pic:cNvPicPr>
@@ -1277,7 +1277,7 @@
     </w:lvl>
   </w:abstractNum>
   <w:abstractNum w:abstractNumId="990">
-    <w:nsid w:val="bf82f152"/>
+    <w:nsid w:val="3fde8346"/>
     <w:multiLevelType w:val="multilevel"/>
     <w:lvl w:ilvl="0">
       <w:numFmt w:val="bullet"/>

</xml_diff>